<commit_message>
7/11 Env 구현, RL code 구현중..
ㅜㅜ
</commit_message>
<xml_diff>
--- a/2019_하계_인턴십_프로그램_활동일지이름 (1).docx
+++ b/2019_하계_인턴십_프로그램_활동일지이름 (1).docx
@@ -1,6 +1,6 @@
 
 <file path=word/document.xml><?xml version="1.0" encoding="utf-8"?>
-<w:document xmlns:wpc="http://schemas.microsoft.com/office/word/2010/wordprocessingCanvas" xmlns:cx="http://schemas.microsoft.com/office/drawing/2014/chartex" xmlns:mc="http://schemas.openxmlformats.org/markup-compatibility/2006" xmlns:o="urn:schemas-microsoft-com:office:office" xmlns:r="http://schemas.openxmlformats.org/officeDocument/2006/relationships" xmlns:m="http://schemas.openxmlformats.org/officeDocument/2006/math" xmlns:v="urn:schemas-microsoft-com:vml" xmlns:wp14="http://schemas.microsoft.com/office/word/2010/wordprocessingDrawing" xmlns:wp="http://schemas.openxmlformats.org/drawingml/2006/wordprocessingDrawing" xmlns:w10="urn:schemas-microsoft-com:office:word" xmlns:w="http://schemas.openxmlformats.org/wordprocessingml/2006/main" xmlns:w14="http://schemas.microsoft.com/office/word/2010/wordml" xmlns:w15="http://schemas.microsoft.com/office/word/2012/wordml" xmlns:w16se="http://schemas.microsoft.com/office/word/2015/wordml/symex" xmlns:wpg="http://schemas.microsoft.com/office/word/2010/wordprocessingGroup" xmlns:wpi="http://schemas.microsoft.com/office/word/2010/wordprocessingInk" xmlns:wne="http://schemas.microsoft.com/office/word/2006/wordml" xmlns:wps="http://schemas.microsoft.com/office/word/2010/wordprocessingShape" mc:Ignorable="w14 w15 w16se wp14">
+<w:document xmlns:wpc="http://schemas.microsoft.com/office/word/2010/wordprocessingCanvas" xmlns:cx="http://schemas.microsoft.com/office/drawing/2014/chartex" xmlns:cx1="http://schemas.microsoft.com/office/drawing/2015/9/8/chartex" xmlns:cx2="http://schemas.microsoft.com/office/drawing/2015/10/21/chartex" xmlns:cx3="http://schemas.microsoft.com/office/drawing/2016/5/9/chartex" xmlns:cx4="http://schemas.microsoft.com/office/drawing/2016/5/10/chartex" xmlns:cx5="http://schemas.microsoft.com/office/drawing/2016/5/11/chartex" xmlns:cx6="http://schemas.microsoft.com/office/drawing/2016/5/12/chartex" xmlns:cx7="http://schemas.microsoft.com/office/drawing/2016/5/13/chartex" xmlns:cx8="http://schemas.microsoft.com/office/drawing/2016/5/14/chartex" xmlns:mc="http://schemas.openxmlformats.org/markup-compatibility/2006" xmlns:aink="http://schemas.microsoft.com/office/drawing/2016/ink" xmlns:am3d="http://schemas.microsoft.com/office/drawing/2017/model3d" xmlns:o="urn:schemas-microsoft-com:office:office" xmlns:r="http://schemas.openxmlformats.org/officeDocument/2006/relationships" xmlns:m="http://schemas.openxmlformats.org/officeDocument/2006/math" xmlns:v="urn:schemas-microsoft-com:vml" xmlns:wp14="http://schemas.microsoft.com/office/word/2010/wordprocessingDrawing" xmlns:wp="http://schemas.openxmlformats.org/drawingml/2006/wordprocessingDrawing" xmlns:w10="urn:schemas-microsoft-com:office:word" xmlns:w="http://schemas.openxmlformats.org/wordprocessingml/2006/main" xmlns:w14="http://schemas.microsoft.com/office/word/2010/wordml" xmlns:w15="http://schemas.microsoft.com/office/word/2012/wordml" xmlns:w16cid="http://schemas.microsoft.com/office/word/2016/wordml/cid" xmlns:w16se="http://schemas.microsoft.com/office/word/2015/wordml/symex" xmlns:wpg="http://schemas.microsoft.com/office/word/2010/wordprocessingGroup" xmlns:wpi="http://schemas.microsoft.com/office/word/2010/wordprocessingInk" xmlns:wne="http://schemas.microsoft.com/office/word/2006/wordml" xmlns:wps="http://schemas.microsoft.com/office/word/2010/wordprocessingShape" mc:Ignorable="w14 w15 w16se w16cid wp14">
   <w:body>
     <w:tbl>
       <w:tblPr>
@@ -155,7 +155,30 @@
           <w:p>
             <w:pPr>
               <w:pStyle w:val="Body"/>
-            </w:pPr>
+              <w:rPr>
+                <w:rFonts w:hint="eastAsia"/>
+              </w:rPr>
+            </w:pPr>
+            <w:proofErr w:type="spellStart"/>
+            <w:r>
+              <w:rPr>
+                <w:rFonts w:hint="eastAsia"/>
+              </w:rPr>
+              <w:t>이제민</w:t>
+            </w:r>
+            <w:proofErr w:type="spellEnd"/>
+            <w:r>
+              <w:rPr>
+                <w:rFonts w:hint="eastAsia"/>
+              </w:rPr>
+              <w:t xml:space="preserve"> </w:t>
+            </w:r>
+            <w:r>
+              <w:rPr>
+                <w:rFonts w:hint="eastAsia"/>
+              </w:rPr>
+              <w:t>교수</w:t>
+            </w:r>
           </w:p>
         </w:tc>
         <w:tc>
@@ -207,6 +230,15 @@
             <w:pPr>
               <w:pStyle w:val="Body"/>
             </w:pPr>
+            <w:r>
+              <w:rPr>
+                <w:rFonts w:hint="eastAsia"/>
+              </w:rPr>
+              <w:t>D</w:t>
+            </w:r>
+            <w:r>
+              <w:t>GIST</w:t>
+            </w:r>
           </w:p>
         </w:tc>
         <w:tc>
@@ -237,6 +269,14 @@
             <w:pPr>
               <w:pStyle w:val="Body"/>
             </w:pPr>
+            <w:proofErr w:type="spellStart"/>
+            <w:r>
+              <w:rPr>
+                <w:rFonts w:hint="eastAsia"/>
+              </w:rPr>
+              <w:t>김봉상</w:t>
+            </w:r>
+            <w:proofErr w:type="spellEnd"/>
           </w:p>
         </w:tc>
       </w:tr>
@@ -329,6 +369,15 @@
               <w:suppressOverlap w:val="0"/>
               <w:jc w:val="left"/>
             </w:pPr>
+            <w:r>
+              <w:rPr>
+                <w:rFonts w:hint="eastAsia"/>
+              </w:rPr>
+              <w:t>6</w:t>
+            </w:r>
+            <w:r>
+              <w:t>.24</w:t>
+            </w:r>
           </w:p>
         </w:tc>
         <w:tc>
@@ -351,6 +400,33 @@
               <w:suppressOverlap w:val="0"/>
               <w:jc w:val="left"/>
             </w:pPr>
+            <w:r>
+              <w:rPr>
+                <w:rFonts w:hint="eastAsia"/>
+              </w:rPr>
+              <w:t>L</w:t>
+            </w:r>
+            <w:r>
+              <w:t xml:space="preserve">inux/Windows PC python </w:t>
+            </w:r>
+            <w:r>
+              <w:rPr>
+                <w:rFonts w:hint="eastAsia"/>
+              </w:rPr>
+              <w:t>개발환경</w:t>
+            </w:r>
+            <w:r>
+              <w:rPr>
+                <w:rFonts w:hint="eastAsia"/>
+              </w:rPr>
+              <w:t xml:space="preserve"> </w:t>
+            </w:r>
+            <w:r>
+              <w:rPr>
+                <w:rFonts w:hint="eastAsia"/>
+              </w:rPr>
+              <w:t>설정</w:t>
+            </w:r>
           </w:p>
         </w:tc>
         <w:tc>
@@ -366,8 +442,6 @@
               <w:suppressOverlap w:val="0"/>
               <w:jc w:val="both"/>
             </w:pPr>
-            <w:bookmarkStart w:id="0" w:name="_GoBack"/>
-            <w:bookmarkEnd w:id="0"/>
           </w:p>
         </w:tc>
       </w:tr>
@@ -391,6 +465,15 @@
             <w:pPr>
               <w:pStyle w:val="Body"/>
             </w:pPr>
+            <w:r>
+              <w:rPr>
+                <w:rFonts w:hint="eastAsia"/>
+              </w:rPr>
+              <w:t>6</w:t>
+            </w:r>
+            <w:r>
+              <w:t>.25-6.28</w:t>
+            </w:r>
           </w:p>
         </w:tc>
         <w:tc>
@@ -410,6 +493,46 @@
                 <w:numId w:val="5"/>
               </w:numPr>
             </w:pPr>
+            <w:proofErr w:type="spellStart"/>
+            <w:r>
+              <w:t>Github</w:t>
+            </w:r>
+            <w:proofErr w:type="spellEnd"/>
+            <w:r>
+              <w:t xml:space="preserve"> RL code </w:t>
+            </w:r>
+            <w:r>
+              <w:rPr>
+                <w:rFonts w:hint="eastAsia"/>
+              </w:rPr>
+              <w:t>스터디</w:t>
+            </w:r>
+            <w:r>
+              <w:rPr>
+                <w:rFonts w:hint="eastAsia"/>
+              </w:rPr>
+              <w:t>,</w:t>
+            </w:r>
+            <w:r>
+              <w:t xml:space="preserve"> </w:t>
+            </w:r>
+            <w:r>
+              <w:rPr>
+                <w:rFonts w:hint="eastAsia"/>
+              </w:rPr>
+              <w:t>R</w:t>
+            </w:r>
+            <w:r>
+              <w:t xml:space="preserve">L study - David Silver, Sergey </w:t>
+            </w:r>
+            <w:proofErr w:type="spellStart"/>
+            <w:r>
+              <w:t>Revine</w:t>
+            </w:r>
+            <w:proofErr w:type="spellEnd"/>
+            <w:r>
+              <w:t>(CS294), CS231n</w:t>
+            </w:r>
           </w:p>
         </w:tc>
         <w:tc>
@@ -446,6 +569,15 @@
             <w:pPr>
               <w:pStyle w:val="Body"/>
             </w:pPr>
+            <w:r>
+              <w:rPr>
+                <w:rFonts w:hint="eastAsia"/>
+              </w:rPr>
+              <w:t>7</w:t>
+            </w:r>
+            <w:r>
+              <w:t>.1-7.2</w:t>
+            </w:r>
           </w:p>
         </w:tc>
         <w:tc>
@@ -465,6 +597,81 @@
                 <w:numId w:val="6"/>
               </w:numPr>
             </w:pPr>
+            <w:r>
+              <w:rPr>
+                <w:rFonts w:hint="eastAsia"/>
+              </w:rPr>
+              <w:t>U</w:t>
+            </w:r>
+            <w:r>
+              <w:t xml:space="preserve">buntu Linux python </w:t>
+            </w:r>
+            <w:r>
+              <w:rPr>
+                <w:rFonts w:hint="eastAsia"/>
+              </w:rPr>
+              <w:t>개발환경</w:t>
+            </w:r>
+            <w:r>
+              <w:rPr>
+                <w:rFonts w:hint="eastAsia"/>
+              </w:rPr>
+              <w:t xml:space="preserve"> </w:t>
+            </w:r>
+            <w:r>
+              <w:rPr>
+                <w:rFonts w:hint="eastAsia"/>
+              </w:rPr>
+              <w:t>재설정</w:t>
+            </w:r>
+            <w:r>
+              <w:rPr>
+                <w:rFonts w:hint="eastAsia"/>
+              </w:rPr>
+              <w:t xml:space="preserve"> </w:t>
+            </w:r>
+            <w:r>
+              <w:rPr>
+                <w:rFonts w:hint="eastAsia"/>
+              </w:rPr>
+              <w:t>및</w:t>
+            </w:r>
+            <w:r>
+              <w:rPr>
+                <w:rFonts w:hint="eastAsia"/>
+              </w:rPr>
+              <w:t xml:space="preserve"> </w:t>
+            </w:r>
+            <w:r>
+              <w:rPr>
+                <w:rFonts w:hint="eastAsia"/>
+              </w:rPr>
+              <w:t>터미널</w:t>
+            </w:r>
+            <w:r>
+              <w:rPr>
+                <w:rFonts w:hint="eastAsia"/>
+              </w:rPr>
+              <w:t xml:space="preserve"> </w:t>
+            </w:r>
+            <w:r>
+              <w:rPr>
+                <w:rFonts w:hint="eastAsia"/>
+              </w:rPr>
+              <w:t>사용법</w:t>
+            </w:r>
+            <w:r>
+              <w:rPr>
+                <w:rFonts w:hint="eastAsia"/>
+              </w:rPr>
+              <w:t xml:space="preserve"> </w:t>
+            </w:r>
+            <w:r>
+              <w:rPr>
+                <w:rFonts w:hint="eastAsia"/>
+              </w:rPr>
+              <w:t>숙달</w:t>
+            </w:r>
           </w:p>
         </w:tc>
         <w:tc>
@@ -501,6 +708,15 @@
             <w:pPr>
               <w:pStyle w:val="Body"/>
             </w:pPr>
+            <w:r>
+              <w:rPr>
+                <w:rFonts w:hint="eastAsia"/>
+              </w:rPr>
+              <w:t>7</w:t>
+            </w:r>
+            <w:r>
+              <w:t>.3</w:t>
+            </w:r>
           </w:p>
         </w:tc>
         <w:tc>
@@ -520,6 +736,44 @@
                 <w:numId w:val="6"/>
               </w:numPr>
             </w:pPr>
+            <w:proofErr w:type="spellStart"/>
+            <w:r>
+              <w:t>Github</w:t>
+            </w:r>
+            <w:proofErr w:type="spellEnd"/>
+            <w:r>
+              <w:t xml:space="preserve"> RL library code </w:t>
+            </w:r>
+            <w:r>
+              <w:rPr>
+                <w:rFonts w:hint="eastAsia"/>
+              </w:rPr>
+              <w:t>실행</w:t>
+            </w:r>
+            <w:r>
+              <w:rPr>
+                <w:rFonts w:hint="eastAsia"/>
+              </w:rPr>
+              <w:t xml:space="preserve"> </w:t>
+            </w:r>
+            <w:r>
+              <w:rPr>
+                <w:rFonts w:hint="eastAsia"/>
+              </w:rPr>
+              <w:t>및</w:t>
+            </w:r>
+            <w:r>
+              <w:rPr>
+                <w:rFonts w:hint="eastAsia"/>
+              </w:rPr>
+              <w:t xml:space="preserve"> </w:t>
+            </w:r>
+            <w:r>
+              <w:rPr>
+                <w:rFonts w:hint="eastAsia"/>
+              </w:rPr>
+              <w:t>분석</w:t>
+            </w:r>
           </w:p>
         </w:tc>
         <w:tc>
@@ -556,6 +810,15 @@
             <w:pPr>
               <w:pStyle w:val="Body"/>
             </w:pPr>
+            <w:r>
+              <w:rPr>
+                <w:rFonts w:hint="eastAsia"/>
+              </w:rPr>
+              <w:t>7</w:t>
+            </w:r>
+            <w:r>
+              <w:t>.4</w:t>
+            </w:r>
           </w:p>
         </w:tc>
         <w:tc>
@@ -575,6 +838,36 @@
                 <w:numId w:val="6"/>
               </w:numPr>
             </w:pPr>
+            <w:r>
+              <w:rPr>
+                <w:rFonts w:hint="eastAsia"/>
+              </w:rPr>
+              <w:t>R</w:t>
+            </w:r>
+            <w:r>
+              <w:t xml:space="preserve">L pseudo code </w:t>
+            </w:r>
+            <w:r>
+              <w:rPr>
+                <w:rFonts w:hint="eastAsia"/>
+              </w:rPr>
+              <w:t>작성</w:t>
+            </w:r>
+            <w:r>
+              <w:rPr>
+                <w:rFonts w:hint="eastAsia"/>
+              </w:rPr>
+              <w:t>,</w:t>
+            </w:r>
+            <w:r>
+              <w:t xml:space="preserve"> UDN Environment </w:t>
+            </w:r>
+            <w:r>
+              <w:rPr>
+                <w:rFonts w:hint="eastAsia"/>
+              </w:rPr>
+              <w:t>설계</w:t>
+            </w:r>
           </w:p>
         </w:tc>
         <w:tc>
@@ -611,6 +904,15 @@
             <w:pPr>
               <w:pStyle w:val="Body"/>
             </w:pPr>
+            <w:r>
+              <w:rPr>
+                <w:rFonts w:hint="eastAsia"/>
+              </w:rPr>
+              <w:t>7</w:t>
+            </w:r>
+            <w:r>
+              <w:t>.5</w:t>
+            </w:r>
           </w:p>
         </w:tc>
         <w:tc>
@@ -630,6 +932,60 @@
                 <w:numId w:val="6"/>
               </w:numPr>
             </w:pPr>
+            <w:r>
+              <w:rPr>
+                <w:rFonts w:hint="eastAsia"/>
+              </w:rPr>
+              <w:t>지도교수님</w:t>
+            </w:r>
+            <w:r>
+              <w:rPr>
+                <w:rFonts w:hint="eastAsia"/>
+              </w:rPr>
+              <w:t xml:space="preserve"> </w:t>
+            </w:r>
+            <w:r>
+              <w:rPr>
+                <w:rFonts w:hint="eastAsia"/>
+              </w:rPr>
+              <w:t>진행상황</w:t>
+            </w:r>
+            <w:r>
+              <w:rPr>
+                <w:rFonts w:hint="eastAsia"/>
+              </w:rPr>
+              <w:t xml:space="preserve"> </w:t>
+            </w:r>
+            <w:r>
+              <w:rPr>
+                <w:rFonts w:hint="eastAsia"/>
+              </w:rPr>
+              <w:t>미팅</w:t>
+            </w:r>
+            <w:r>
+              <w:rPr>
+                <w:rFonts w:hint="eastAsia"/>
+              </w:rPr>
+              <w:t xml:space="preserve"> </w:t>
+            </w:r>
+            <w:r>
+              <w:rPr>
+                <w:rFonts w:hint="eastAsia"/>
+              </w:rPr>
+              <w:t>및</w:t>
+            </w:r>
+            <w:r>
+              <w:rPr>
+                <w:rFonts w:hint="eastAsia"/>
+              </w:rPr>
+              <w:t xml:space="preserve"> </w:t>
+            </w:r>
+            <w:r>
+              <w:rPr>
+                <w:rFonts w:hint="eastAsia"/>
+              </w:rPr>
+              <w:t>피드백</w:t>
+            </w:r>
           </w:p>
         </w:tc>
         <w:tc>
@@ -666,6 +1022,18 @@
             <w:pPr>
               <w:pStyle w:val="Body"/>
             </w:pPr>
+            <w:r>
+              <w:rPr>
+                <w:rFonts w:hint="eastAsia"/>
+              </w:rPr>
+              <w:t>7</w:t>
+            </w:r>
+            <w:r>
+              <w:t>.8</w:t>
+            </w:r>
+            <w:r>
+              <w:t>-9</w:t>
+            </w:r>
           </w:p>
         </w:tc>
         <w:tc>
@@ -685,6 +1053,74 @@
                 <w:numId w:val="6"/>
               </w:numPr>
             </w:pPr>
+            <w:proofErr w:type="spellStart"/>
+            <w:r>
+              <w:rPr>
+                <w:rFonts w:hint="eastAsia"/>
+              </w:rPr>
+              <w:t>T</w:t>
+            </w:r>
+            <w:r>
+              <w:t>ensorflow</w:t>
+            </w:r>
+            <w:proofErr w:type="spellEnd"/>
+            <w:r>
+              <w:t xml:space="preserve">, Gym </w:t>
+            </w:r>
+            <w:r>
+              <w:rPr>
+                <w:rFonts w:hint="eastAsia"/>
+              </w:rPr>
+              <w:t>라이브러리</w:t>
+            </w:r>
+            <w:r>
+              <w:rPr>
+                <w:rFonts w:hint="eastAsia"/>
+              </w:rPr>
+              <w:t xml:space="preserve"> </w:t>
+            </w:r>
+            <w:r>
+              <w:rPr>
+                <w:rFonts w:hint="eastAsia"/>
+              </w:rPr>
+              <w:t>스터디</w:t>
+            </w:r>
+            <w:r>
+              <w:rPr>
+                <w:rFonts w:hint="eastAsia"/>
+              </w:rPr>
+              <w:t>,</w:t>
+            </w:r>
+            <w:r>
+              <w:t xml:space="preserve"> </w:t>
+            </w:r>
+            <w:r>
+              <w:rPr>
+                <w:rFonts w:hint="eastAsia"/>
+              </w:rPr>
+              <w:t>U</w:t>
+            </w:r>
+            <w:r>
+              <w:t xml:space="preserve">DN-RL </w:t>
+            </w:r>
+            <w:r>
+              <w:rPr>
+                <w:rFonts w:hint="eastAsia"/>
+              </w:rPr>
+              <w:t>모델</w:t>
+            </w:r>
+            <w:r>
+              <w:rPr>
+                <w:rFonts w:hint="eastAsia"/>
+              </w:rPr>
+              <w:t xml:space="preserve"> </w:t>
+            </w:r>
+            <w:r>
+              <w:rPr>
+                <w:rFonts w:hint="eastAsia"/>
+              </w:rPr>
+              <w:t>설계</w:t>
+            </w:r>
           </w:p>
         </w:tc>
         <w:tc>
@@ -721,6 +1157,15 @@
             <w:pPr>
               <w:pStyle w:val="Body"/>
             </w:pPr>
+            <w:r>
+              <w:rPr>
+                <w:rFonts w:hint="eastAsia"/>
+              </w:rPr>
+              <w:t>7</w:t>
+            </w:r>
+            <w:r>
+              <w:t>.10-7.11</w:t>
+            </w:r>
           </w:p>
         </w:tc>
         <w:tc>
@@ -740,6 +1185,65 @@
                 <w:numId w:val="6"/>
               </w:numPr>
             </w:pPr>
+            <w:r>
+              <w:rPr>
+                <w:rFonts w:hint="eastAsia"/>
+              </w:rPr>
+              <w:t>E</w:t>
+            </w:r>
+            <w:r>
+              <w:t xml:space="preserve">nvironment </w:t>
+            </w:r>
+            <w:r>
+              <w:rPr>
+                <w:rFonts w:hint="eastAsia"/>
+              </w:rPr>
+              <w:t>모델</w:t>
+            </w:r>
+            <w:r>
+              <w:rPr>
+                <w:rFonts w:hint="eastAsia"/>
+              </w:rPr>
+              <w:t xml:space="preserve"> </w:t>
+            </w:r>
+            <w:r>
+              <w:t xml:space="preserve">coding </w:t>
+            </w:r>
+            <w:r>
+              <w:rPr>
+                <w:rFonts w:hint="eastAsia"/>
+              </w:rPr>
+              <w:t>및</w:t>
+            </w:r>
+            <w:r>
+              <w:rPr>
+                <w:rFonts w:hint="eastAsia"/>
+              </w:rPr>
+              <w:t xml:space="preserve"> </w:t>
+            </w:r>
+            <w:r>
+              <w:rPr>
+                <w:rFonts w:hint="eastAsia"/>
+              </w:rPr>
+              <w:t>구현</w:t>
+            </w:r>
+            <w:r>
+              <w:rPr>
+                <w:rFonts w:hint="eastAsia"/>
+              </w:rPr>
+              <w:t>,</w:t>
+            </w:r>
+            <w:r>
+              <w:t xml:space="preserve"> RL code </w:t>
+            </w:r>
+            <w:proofErr w:type="spellStart"/>
+            <w:r>
+              <w:rPr>
+                <w:rFonts w:hint="eastAsia"/>
+              </w:rPr>
+              <w:t>작성중</w:t>
+            </w:r>
+            <w:proofErr w:type="spellEnd"/>
           </w:p>
         </w:tc>
         <w:tc>
@@ -776,6 +1280,15 @@
             <w:pPr>
               <w:pStyle w:val="Body"/>
             </w:pPr>
+            <w:r>
+              <w:rPr>
+                <w:rFonts w:hint="eastAsia"/>
+              </w:rPr>
+              <w:t>7</w:t>
+            </w:r>
+            <w:r>
+              <w:t>.12</w:t>
+            </w:r>
           </w:p>
         </w:tc>
         <w:tc>
@@ -795,6 +1308,85 @@
                 <w:numId w:val="6"/>
               </w:numPr>
             </w:pPr>
+            <w:r>
+              <w:rPr>
+                <w:rFonts w:hint="eastAsia"/>
+              </w:rPr>
+              <w:t>지도교수님</w:t>
+            </w:r>
+            <w:r>
+              <w:rPr>
+                <w:rFonts w:hint="eastAsia"/>
+              </w:rPr>
+              <w:t xml:space="preserve"> </w:t>
+            </w:r>
+            <w:r>
+              <w:rPr>
+                <w:rFonts w:hint="eastAsia"/>
+              </w:rPr>
+              <w:t>진행상황</w:t>
+            </w:r>
+            <w:r>
+              <w:rPr>
+                <w:rFonts w:hint="eastAsia"/>
+              </w:rPr>
+              <w:t xml:space="preserve"> </w:t>
+            </w:r>
+            <w:r>
+              <w:rPr>
+                <w:rFonts w:hint="eastAsia"/>
+              </w:rPr>
+              <w:t>미팅</w:t>
+            </w:r>
+            <w:r>
+              <w:rPr>
+                <w:rFonts w:hint="eastAsia"/>
+              </w:rPr>
+              <w:t xml:space="preserve"> </w:t>
+            </w:r>
+            <w:r>
+              <w:rPr>
+                <w:rFonts w:hint="eastAsia"/>
+              </w:rPr>
+              <w:t>및</w:t>
+            </w:r>
+            <w:r>
+              <w:rPr>
+                <w:rFonts w:hint="eastAsia"/>
+              </w:rPr>
+              <w:t xml:space="preserve"> </w:t>
+            </w:r>
+            <w:r>
+              <w:rPr>
+                <w:rFonts w:hint="eastAsia"/>
+              </w:rPr>
+              <w:t>피</w:t>
+            </w:r>
+            <w:bookmarkStart w:id="0" w:name="_GoBack"/>
+            <w:bookmarkEnd w:id="0"/>
+            <w:r>
+              <w:rPr>
+                <w:rFonts w:hint="eastAsia"/>
+              </w:rPr>
+              <w:t>드백</w:t>
+            </w:r>
+            <w:r>
+              <w:rPr>
+                <w:rFonts w:hint="eastAsia"/>
+              </w:rPr>
+              <w:t>,</w:t>
+            </w:r>
+            <w:r>
+              <w:t xml:space="preserve"> </w:t>
+            </w:r>
+            <w:proofErr w:type="spellStart"/>
+            <w:r>
+              <w:rPr>
+                <w:rFonts w:hint="eastAsia"/>
+              </w:rPr>
+              <w:t>해피아워</w:t>
+            </w:r>
+            <w:proofErr w:type="spellEnd"/>
           </w:p>
         </w:tc>
         <w:tc>
@@ -1974,6 +2566,7 @@
           <w:numId w:val="3"/>
         </w:numPr>
       </w:pPr>
+      <w:proofErr w:type="gramStart"/>
       <w:r>
         <w:rPr>
           <w:rFonts w:hint="eastAsia"/>
@@ -1989,6 +2582,7 @@
       <w:r>
         <w:t>:</w:t>
       </w:r>
+      <w:proofErr w:type="gramEnd"/>
       <w:r>
         <w:rPr>
           <w:rFonts w:hint="eastAsia"/>
@@ -2053,7 +2647,7 @@
 </file>
 
 <file path=word/endnotes.xml><?xml version="1.0" encoding="utf-8"?>
-<w:endnotes xmlns:wpc="http://schemas.microsoft.com/office/word/2010/wordprocessingCanvas" xmlns:cx="http://schemas.microsoft.com/office/drawing/2014/chartex" xmlns:mc="http://schemas.openxmlformats.org/markup-compatibility/2006" xmlns:o="urn:schemas-microsoft-com:office:office" xmlns:r="http://schemas.openxmlformats.org/officeDocument/2006/relationships" xmlns:m="http://schemas.openxmlformats.org/officeDocument/2006/math" xmlns:v="urn:schemas-microsoft-com:vml" xmlns:wp14="http://schemas.microsoft.com/office/word/2010/wordprocessingDrawing" xmlns:wp="http://schemas.openxmlformats.org/drawingml/2006/wordprocessingDrawing" xmlns:w10="urn:schemas-microsoft-com:office:word" xmlns:w="http://schemas.openxmlformats.org/wordprocessingml/2006/main" xmlns:w14="http://schemas.microsoft.com/office/word/2010/wordml" xmlns:w15="http://schemas.microsoft.com/office/word/2012/wordml" xmlns:w16se="http://schemas.microsoft.com/office/word/2015/wordml/symex" xmlns:wpg="http://schemas.microsoft.com/office/word/2010/wordprocessingGroup" xmlns:wpi="http://schemas.microsoft.com/office/word/2010/wordprocessingInk" xmlns:wne="http://schemas.microsoft.com/office/word/2006/wordml" xmlns:wps="http://schemas.microsoft.com/office/word/2010/wordprocessingShape" mc:Ignorable="w14 w15 w16se wp14">
+<w:endnotes xmlns:wpc="http://schemas.microsoft.com/office/word/2010/wordprocessingCanvas" xmlns:cx="http://schemas.microsoft.com/office/drawing/2014/chartex" xmlns:cx1="http://schemas.microsoft.com/office/drawing/2015/9/8/chartex" xmlns:cx2="http://schemas.microsoft.com/office/drawing/2015/10/21/chartex" xmlns:cx3="http://schemas.microsoft.com/office/drawing/2016/5/9/chartex" xmlns:cx4="http://schemas.microsoft.com/office/drawing/2016/5/10/chartex" xmlns:cx5="http://schemas.microsoft.com/office/drawing/2016/5/11/chartex" xmlns:cx6="http://schemas.microsoft.com/office/drawing/2016/5/12/chartex" xmlns:cx7="http://schemas.microsoft.com/office/drawing/2016/5/13/chartex" xmlns:cx8="http://schemas.microsoft.com/office/drawing/2016/5/14/chartex" xmlns:mc="http://schemas.openxmlformats.org/markup-compatibility/2006" xmlns:aink="http://schemas.microsoft.com/office/drawing/2016/ink" xmlns:am3d="http://schemas.microsoft.com/office/drawing/2017/model3d" xmlns:o="urn:schemas-microsoft-com:office:office" xmlns:r="http://schemas.openxmlformats.org/officeDocument/2006/relationships" xmlns:m="http://schemas.openxmlformats.org/officeDocument/2006/math" xmlns:v="urn:schemas-microsoft-com:vml" xmlns:wp14="http://schemas.microsoft.com/office/word/2010/wordprocessingDrawing" xmlns:wp="http://schemas.openxmlformats.org/drawingml/2006/wordprocessingDrawing" xmlns:w10="urn:schemas-microsoft-com:office:word" xmlns:w="http://schemas.openxmlformats.org/wordprocessingml/2006/main" xmlns:w14="http://schemas.microsoft.com/office/word/2010/wordml" xmlns:w15="http://schemas.microsoft.com/office/word/2012/wordml" xmlns:w16cid="http://schemas.microsoft.com/office/word/2016/wordml/cid" xmlns:w16se="http://schemas.microsoft.com/office/word/2015/wordml/symex" xmlns:wpg="http://schemas.microsoft.com/office/word/2010/wordprocessingGroup" xmlns:wpi="http://schemas.microsoft.com/office/word/2010/wordprocessingInk" xmlns:wne="http://schemas.microsoft.com/office/word/2006/wordml" xmlns:wps="http://schemas.microsoft.com/office/word/2010/wordprocessingShape" mc:Ignorable="w14 w15 w16se w16cid wp14">
   <w:endnote w:type="separator" w:id="-1">
     <w:p>
       <w:pPr>
@@ -2078,7 +2672,7 @@
 </file>
 
 <file path=word/footnotes.xml><?xml version="1.0" encoding="utf-8"?>
-<w:footnotes xmlns:wpc="http://schemas.microsoft.com/office/word/2010/wordprocessingCanvas" xmlns:cx="http://schemas.microsoft.com/office/drawing/2014/chartex" xmlns:mc="http://schemas.openxmlformats.org/markup-compatibility/2006" xmlns:o="urn:schemas-microsoft-com:office:office" xmlns:r="http://schemas.openxmlformats.org/officeDocument/2006/relationships" xmlns:m="http://schemas.openxmlformats.org/officeDocument/2006/math" xmlns:v="urn:schemas-microsoft-com:vml" xmlns:wp14="http://schemas.microsoft.com/office/word/2010/wordprocessingDrawing" xmlns:wp="http://schemas.openxmlformats.org/drawingml/2006/wordprocessingDrawing" xmlns:w10="urn:schemas-microsoft-com:office:word" xmlns:w="http://schemas.openxmlformats.org/wordprocessingml/2006/main" xmlns:w14="http://schemas.microsoft.com/office/word/2010/wordml" xmlns:w15="http://schemas.microsoft.com/office/word/2012/wordml" xmlns:w16se="http://schemas.microsoft.com/office/word/2015/wordml/symex" xmlns:wpg="http://schemas.microsoft.com/office/word/2010/wordprocessingGroup" xmlns:wpi="http://schemas.microsoft.com/office/word/2010/wordprocessingInk" xmlns:wne="http://schemas.microsoft.com/office/word/2006/wordml" xmlns:wps="http://schemas.microsoft.com/office/word/2010/wordprocessingShape" mc:Ignorable="w14 w15 w16se wp14">
+<w:footnotes xmlns:wpc="http://schemas.microsoft.com/office/word/2010/wordprocessingCanvas" xmlns:cx="http://schemas.microsoft.com/office/drawing/2014/chartex" xmlns:cx1="http://schemas.microsoft.com/office/drawing/2015/9/8/chartex" xmlns:cx2="http://schemas.microsoft.com/office/drawing/2015/10/21/chartex" xmlns:cx3="http://schemas.microsoft.com/office/drawing/2016/5/9/chartex" xmlns:cx4="http://schemas.microsoft.com/office/drawing/2016/5/10/chartex" xmlns:cx5="http://schemas.microsoft.com/office/drawing/2016/5/11/chartex" xmlns:cx6="http://schemas.microsoft.com/office/drawing/2016/5/12/chartex" xmlns:cx7="http://schemas.microsoft.com/office/drawing/2016/5/13/chartex" xmlns:cx8="http://schemas.microsoft.com/office/drawing/2016/5/14/chartex" xmlns:mc="http://schemas.openxmlformats.org/markup-compatibility/2006" xmlns:aink="http://schemas.microsoft.com/office/drawing/2016/ink" xmlns:am3d="http://schemas.microsoft.com/office/drawing/2017/model3d" xmlns:o="urn:schemas-microsoft-com:office:office" xmlns:r="http://schemas.openxmlformats.org/officeDocument/2006/relationships" xmlns:m="http://schemas.openxmlformats.org/officeDocument/2006/math" xmlns:v="urn:schemas-microsoft-com:vml" xmlns:wp14="http://schemas.microsoft.com/office/word/2010/wordprocessingDrawing" xmlns:wp="http://schemas.openxmlformats.org/drawingml/2006/wordprocessingDrawing" xmlns:w10="urn:schemas-microsoft-com:office:word" xmlns:w="http://schemas.openxmlformats.org/wordprocessingml/2006/main" xmlns:w14="http://schemas.microsoft.com/office/word/2010/wordml" xmlns:w15="http://schemas.microsoft.com/office/word/2012/wordml" xmlns:w16cid="http://schemas.microsoft.com/office/word/2016/wordml/cid" xmlns:w16se="http://schemas.microsoft.com/office/word/2015/wordml/symex" xmlns:wpg="http://schemas.microsoft.com/office/word/2010/wordprocessingGroup" xmlns:wpi="http://schemas.microsoft.com/office/word/2010/wordprocessingInk" xmlns:wne="http://schemas.microsoft.com/office/word/2006/wordml" xmlns:wps="http://schemas.microsoft.com/office/word/2010/wordprocessingShape" mc:Ignorable="w14 w15 w16se w16cid wp14">
   <w:footnote w:type="separator" w:id="-1">
     <w:p>
       <w:pPr>
@@ -2103,7 +2697,7 @@
 </file>
 
 <file path=word/numbering.xml><?xml version="1.0" encoding="utf-8"?>
-<w:numbering xmlns:wpc="http://schemas.microsoft.com/office/word/2010/wordprocessingCanvas" xmlns:cx="http://schemas.microsoft.com/office/drawing/2014/chartex" xmlns:mc="http://schemas.openxmlformats.org/markup-compatibility/2006" xmlns:o="urn:schemas-microsoft-com:office:office" xmlns:r="http://schemas.openxmlformats.org/officeDocument/2006/relationships" xmlns:m="http://schemas.openxmlformats.org/officeDocument/2006/math" xmlns:v="urn:schemas-microsoft-com:vml" xmlns:wp14="http://schemas.microsoft.com/office/word/2010/wordprocessingDrawing" xmlns:wp="http://schemas.openxmlformats.org/drawingml/2006/wordprocessingDrawing" xmlns:w10="urn:schemas-microsoft-com:office:word" xmlns:w="http://schemas.openxmlformats.org/wordprocessingml/2006/main" xmlns:w14="http://schemas.microsoft.com/office/word/2010/wordml" xmlns:w15="http://schemas.microsoft.com/office/word/2012/wordml" xmlns:w16se="http://schemas.microsoft.com/office/word/2015/wordml/symex" xmlns:wpg="http://schemas.microsoft.com/office/word/2010/wordprocessingGroup" xmlns:wpi="http://schemas.microsoft.com/office/word/2010/wordprocessingInk" xmlns:wne="http://schemas.microsoft.com/office/word/2006/wordml" xmlns:wps="http://schemas.microsoft.com/office/word/2010/wordprocessingShape" mc:Ignorable="w14 w15 w16se wp14">
+<w:numbering xmlns:wpc="http://schemas.microsoft.com/office/word/2010/wordprocessingCanvas" xmlns:cx="http://schemas.microsoft.com/office/drawing/2014/chartex" xmlns:cx1="http://schemas.microsoft.com/office/drawing/2015/9/8/chartex" xmlns:cx2="http://schemas.microsoft.com/office/drawing/2015/10/21/chartex" xmlns:cx3="http://schemas.microsoft.com/office/drawing/2016/5/9/chartex" xmlns:cx4="http://schemas.microsoft.com/office/drawing/2016/5/10/chartex" xmlns:cx5="http://schemas.microsoft.com/office/drawing/2016/5/11/chartex" xmlns:cx6="http://schemas.microsoft.com/office/drawing/2016/5/12/chartex" xmlns:cx7="http://schemas.microsoft.com/office/drawing/2016/5/13/chartex" xmlns:cx8="http://schemas.microsoft.com/office/drawing/2016/5/14/chartex" xmlns:mc="http://schemas.openxmlformats.org/markup-compatibility/2006" xmlns:aink="http://schemas.microsoft.com/office/drawing/2016/ink" xmlns:am3d="http://schemas.microsoft.com/office/drawing/2017/model3d" xmlns:o="urn:schemas-microsoft-com:office:office" xmlns:r="http://schemas.openxmlformats.org/officeDocument/2006/relationships" xmlns:m="http://schemas.openxmlformats.org/officeDocument/2006/math" xmlns:v="urn:schemas-microsoft-com:vml" xmlns:wp14="http://schemas.microsoft.com/office/word/2010/wordprocessingDrawing" xmlns:wp="http://schemas.openxmlformats.org/drawingml/2006/wordprocessingDrawing" xmlns:w10="urn:schemas-microsoft-com:office:word" xmlns:w="http://schemas.openxmlformats.org/wordprocessingml/2006/main" xmlns:w14="http://schemas.microsoft.com/office/word/2010/wordml" xmlns:w15="http://schemas.microsoft.com/office/word/2012/wordml" xmlns:w16cid="http://schemas.microsoft.com/office/word/2016/wordml/cid" xmlns:w16se="http://schemas.microsoft.com/office/word/2015/wordml/symex" xmlns:wpg="http://schemas.microsoft.com/office/word/2010/wordprocessingGroup" xmlns:wpi="http://schemas.microsoft.com/office/word/2010/wordprocessingInk" xmlns:wne="http://schemas.microsoft.com/office/word/2006/wordml" xmlns:wps="http://schemas.microsoft.com/office/word/2010/wordprocessingShape" mc:Ignorable="w14 w15 w16se w16cid wp14">
   <w:abstractNum w:abstractNumId="0" w15:restartNumberingAfterBreak="0">
     <w:nsid w:val="013D273B"/>
     <w:multiLevelType w:val="hybridMultilevel"/>
@@ -2803,7 +3397,7 @@
 </file>
 
 <file path=word/styles.xml><?xml version="1.0" encoding="utf-8"?>
-<w:styles xmlns:mc="http://schemas.openxmlformats.org/markup-compatibility/2006" xmlns:r="http://schemas.openxmlformats.org/officeDocument/2006/relationships" xmlns:w="http://schemas.openxmlformats.org/wordprocessingml/2006/main" xmlns:w14="http://schemas.microsoft.com/office/word/2010/wordml" xmlns:w15="http://schemas.microsoft.com/office/word/2012/wordml" xmlns:w16se="http://schemas.microsoft.com/office/word/2015/wordml/symex" mc:Ignorable="w14 w15 w16se">
+<w:styles xmlns:mc="http://schemas.openxmlformats.org/markup-compatibility/2006" xmlns:r="http://schemas.openxmlformats.org/officeDocument/2006/relationships" xmlns:w="http://schemas.openxmlformats.org/wordprocessingml/2006/main" xmlns:w14="http://schemas.microsoft.com/office/word/2010/wordml" xmlns:w15="http://schemas.microsoft.com/office/word/2012/wordml" xmlns:w16cid="http://schemas.microsoft.com/office/word/2016/wordml/cid" xmlns:w16se="http://schemas.microsoft.com/office/word/2015/wordml/symex" mc:Ignorable="w14 w15 w16se w16cid">
   <w:docDefaults>
     <w:rPrDefault>
       <w:rPr>
@@ -2813,7 +3407,7 @@
     </w:rPrDefault>
     <w:pPrDefault/>
   </w:docDefaults>
-  <w:latentStyles w:defLockedState="0" w:defUIPriority="0" w:defSemiHidden="0" w:defUnhideWhenUsed="0" w:defQFormat="0" w:count="371">
+  <w:latentStyles w:defLockedState="0" w:defUIPriority="0" w:defSemiHidden="0" w:defUnhideWhenUsed="0" w:defQFormat="0" w:count="375">
     <w:lsdException w:name="Normal" w:qFormat="1"/>
     <w:lsdException w:name="heading 1" w:qFormat="1"/>
     <w:lsdException w:name="heading 2" w:qFormat="1"/>
@@ -2913,7 +3507,6 @@
     <w:lsdException w:name="HTML Sample" w:semiHidden="1" w:unhideWhenUsed="1"/>
     <w:lsdException w:name="HTML Typewriter" w:semiHidden="1" w:unhideWhenUsed="1"/>
     <w:lsdException w:name="HTML Variable" w:semiHidden="1" w:unhideWhenUsed="1"/>
-    <w:lsdException w:name="Normal Table" w:semiHidden="1" w:unhideWhenUsed="1"/>
     <w:lsdException w:name="annotation subject" w:semiHidden="1" w:unhideWhenUsed="1"/>
     <w:lsdException w:name="No List" w:semiHidden="1" w:unhideWhenUsed="1"/>
     <w:lsdException w:name="Outline List 1" w:semiHidden="1" w:unhideWhenUsed="1"/>
@@ -2957,10 +3550,8 @@
     <w:lsdException w:name="Table Elegant" w:semiHidden="1" w:unhideWhenUsed="1"/>
     <w:lsdException w:name="Table Professional" w:semiHidden="1" w:unhideWhenUsed="1"/>
     <w:lsdException w:name="Table Subtle 1" w:semiHidden="1" w:unhideWhenUsed="1"/>
-    <w:lsdException w:name="Table Subtle 2" w:semiHidden="1" w:unhideWhenUsed="1"/>
     <w:lsdException w:name="Table Web 1" w:semiHidden="1" w:unhideWhenUsed="1"/>
     <w:lsdException w:name="Table Web 2" w:semiHidden="1" w:unhideWhenUsed="1"/>
-    <w:lsdException w:name="Table Web 3" w:semiHidden="1" w:unhideWhenUsed="1"/>
     <w:lsdException w:name="Balloon Text" w:semiHidden="1" w:unhideWhenUsed="1"/>
     <w:lsdException w:name="Table Theme" w:semiHidden="1" w:unhideWhenUsed="1"/>
     <w:lsdException w:name="Placeholder Text" w:semiHidden="1" w:uiPriority="99"/>
@@ -3178,6 +3769,10 @@
     <w:lsdException w:name="List Table 5 Dark Accent 6" w:uiPriority="50"/>
     <w:lsdException w:name="List Table 6 Colorful Accent 6" w:uiPriority="51"/>
     <w:lsdException w:name="List Table 7 Colorful Accent 6" w:uiPriority="52"/>
+    <w:lsdException w:name="Mention" w:semiHidden="1" w:uiPriority="99" w:unhideWhenUsed="1"/>
+    <w:lsdException w:name="Smart Hyperlink" w:semiHidden="1" w:uiPriority="99" w:unhideWhenUsed="1"/>
+    <w:lsdException w:name="Hashtag" w:semiHidden="1" w:uiPriority="99" w:unhideWhenUsed="1"/>
+    <w:lsdException w:name="Unresolved Mention" w:semiHidden="1" w:uiPriority="99" w:unhideWhenUsed="1"/>
   </w:latentStyles>
   <w:style w:type="paragraph" w:default="1" w:styleId="a">
     <w:name w:val="Normal"/>

</xml_diff>

<commit_message>
arrange directory and change .py file name
</commit_message>
<xml_diff>
--- a/2019_하계_인턴십_프로그램_활동일지이름 (1).docx
+++ b/2019_하계_인턴십_프로그램_활동일지이름 (1).docx
@@ -155,9 +155,6 @@
           <w:p>
             <w:pPr>
               <w:pStyle w:val="Body"/>
-              <w:rPr>
-                <w:rFonts w:hint="eastAsia"/>
-              </w:rPr>
             </w:pPr>
             <w:proofErr w:type="spellStart"/>
             <w:r>
@@ -1034,6 +1031,8 @@
             <w:r>
               <w:t>-9</w:t>
             </w:r>
+            <w:bookmarkStart w:id="0" w:name="_GoBack"/>
+            <w:bookmarkEnd w:id="0"/>
           </w:p>
         </w:tc>
         <w:tc>
@@ -1360,15 +1359,7 @@
               <w:rPr>
                 <w:rFonts w:hint="eastAsia"/>
               </w:rPr>
-              <w:t>피</w:t>
-            </w:r>
-            <w:bookmarkStart w:id="0" w:name="_GoBack"/>
-            <w:bookmarkEnd w:id="0"/>
-            <w:r>
-              <w:rPr>
-                <w:rFonts w:hint="eastAsia"/>
-              </w:rPr>
-              <w:t>드백</w:t>
+              <w:t>피드백</w:t>
             </w:r>
             <w:r>
               <w:rPr>
@@ -1423,6 +1414,15 @@
             <w:pPr>
               <w:pStyle w:val="Body"/>
             </w:pPr>
+            <w:r>
+              <w:rPr>
+                <w:rFonts w:hint="eastAsia"/>
+              </w:rPr>
+              <w:t>7</w:t>
+            </w:r>
+            <w:r>
+              <w:t>.15</w:t>
+            </w:r>
           </w:p>
         </w:tc>
         <w:tc>
@@ -1442,6 +1442,48 @@
                 <w:numId w:val="6"/>
               </w:numPr>
             </w:pPr>
+            <w:r>
+              <w:rPr>
+                <w:rFonts w:hint="eastAsia"/>
+              </w:rPr>
+              <w:t>R</w:t>
+            </w:r>
+            <w:r>
+              <w:t>L code</w:t>
+            </w:r>
+            <w:r>
+              <w:rPr>
+                <w:rFonts w:hint="eastAsia"/>
+              </w:rPr>
+              <w:t>를</w:t>
+            </w:r>
+            <w:r>
+              <w:rPr>
+                <w:rFonts w:hint="eastAsia"/>
+              </w:rPr>
+              <w:t xml:space="preserve"> </w:t>
+            </w:r>
+            <w:r>
+              <w:t xml:space="preserve">MCTS algorithm </w:t>
+            </w:r>
+            <w:r>
+              <w:rPr>
+                <w:rFonts w:hint="eastAsia"/>
+              </w:rPr>
+              <w:t>기반으로</w:t>
+            </w:r>
+            <w:r>
+              <w:rPr>
+                <w:rFonts w:hint="eastAsia"/>
+              </w:rPr>
+              <w:t xml:space="preserve"> </w:t>
+            </w:r>
+            <w:r>
+              <w:rPr>
+                <w:rFonts w:hint="eastAsia"/>
+              </w:rPr>
+              <w:t>모델링</w:t>
+            </w:r>
           </w:p>
         </w:tc>
         <w:tc>
@@ -1478,6 +1520,15 @@
             <w:pPr>
               <w:pStyle w:val="Body"/>
             </w:pPr>
+            <w:r>
+              <w:rPr>
+                <w:rFonts w:hint="eastAsia"/>
+              </w:rPr>
+              <w:t>7</w:t>
+            </w:r>
+            <w:r>
+              <w:t>.16</w:t>
+            </w:r>
           </w:p>
         </w:tc>
         <w:tc>
@@ -1497,6 +1548,96 @@
                 <w:numId w:val="6"/>
               </w:numPr>
             </w:pPr>
+            <w:r>
+              <w:rPr>
+                <w:rFonts w:hint="eastAsia"/>
+              </w:rPr>
+              <w:t>M</w:t>
+            </w:r>
+            <w:r>
+              <w:t xml:space="preserve">CTS </w:t>
+            </w:r>
+            <w:r>
+              <w:rPr>
+                <w:rFonts w:hint="eastAsia"/>
+              </w:rPr>
+              <w:t>코드</w:t>
+            </w:r>
+            <w:r>
+              <w:rPr>
+                <w:rFonts w:hint="eastAsia"/>
+              </w:rPr>
+              <w:t xml:space="preserve"> </w:t>
+            </w:r>
+            <w:r>
+              <w:rPr>
+                <w:rFonts w:hint="eastAsia"/>
+              </w:rPr>
+              <w:t>에러</w:t>
+            </w:r>
+            <w:r>
+              <w:rPr>
+                <w:rFonts w:hint="eastAsia"/>
+              </w:rPr>
+              <w:t xml:space="preserve"> </w:t>
+            </w:r>
+            <w:r>
+              <w:rPr>
+                <w:rFonts w:hint="eastAsia"/>
+              </w:rPr>
+              <w:t>수정</w:t>
+            </w:r>
+            <w:r>
+              <w:rPr>
+                <w:rFonts w:hint="eastAsia"/>
+              </w:rPr>
+              <w:t xml:space="preserve"> </w:t>
+            </w:r>
+            <w:r>
+              <w:rPr>
+                <w:rFonts w:hint="eastAsia"/>
+              </w:rPr>
+              <w:t>및</w:t>
+            </w:r>
+            <w:r>
+              <w:rPr>
+                <w:rFonts w:hint="eastAsia"/>
+              </w:rPr>
+              <w:t xml:space="preserve"> </w:t>
+            </w:r>
+            <w:r>
+              <w:t xml:space="preserve">RL/Environment </w:t>
+            </w:r>
+            <w:r>
+              <w:rPr>
+                <w:rFonts w:hint="eastAsia"/>
+              </w:rPr>
+              <w:t>모델</w:t>
+            </w:r>
+            <w:r>
+              <w:rPr>
+                <w:rFonts w:hint="eastAsia"/>
+              </w:rPr>
+              <w:t xml:space="preserve"> </w:t>
+            </w:r>
+            <w:r>
+              <w:rPr>
+                <w:rFonts w:hint="eastAsia"/>
+              </w:rPr>
+              <w:t>학습</w:t>
+            </w:r>
+            <w:r>
+              <w:rPr>
+                <w:rFonts w:hint="eastAsia"/>
+              </w:rPr>
+              <w:t xml:space="preserve"> </w:t>
+            </w:r>
+            <w:r>
+              <w:rPr>
+                <w:rFonts w:hint="eastAsia"/>
+              </w:rPr>
+              <w:t>시도</w:t>
+            </w:r>
           </w:p>
         </w:tc>
         <w:tc>
@@ -3507,6 +3648,7 @@
     <w:lsdException w:name="HTML Sample" w:semiHidden="1" w:unhideWhenUsed="1"/>
     <w:lsdException w:name="HTML Typewriter" w:semiHidden="1" w:unhideWhenUsed="1"/>
     <w:lsdException w:name="HTML Variable" w:semiHidden="1" w:unhideWhenUsed="1"/>
+    <w:lsdException w:name="Normal Table" w:semiHidden="1" w:unhideWhenUsed="1"/>
     <w:lsdException w:name="annotation subject" w:semiHidden="1" w:unhideWhenUsed="1"/>
     <w:lsdException w:name="No List" w:semiHidden="1" w:unhideWhenUsed="1"/>
     <w:lsdException w:name="Outline List 1" w:semiHidden="1" w:unhideWhenUsed="1"/>
@@ -3550,8 +3692,10 @@
     <w:lsdException w:name="Table Elegant" w:semiHidden="1" w:unhideWhenUsed="1"/>
     <w:lsdException w:name="Table Professional" w:semiHidden="1" w:unhideWhenUsed="1"/>
     <w:lsdException w:name="Table Subtle 1" w:semiHidden="1" w:unhideWhenUsed="1"/>
+    <w:lsdException w:name="Table Subtle 2" w:semiHidden="1" w:unhideWhenUsed="1"/>
     <w:lsdException w:name="Table Web 1" w:semiHidden="1" w:unhideWhenUsed="1"/>
     <w:lsdException w:name="Table Web 2" w:semiHidden="1" w:unhideWhenUsed="1"/>
+    <w:lsdException w:name="Table Web 3" w:semiHidden="1" w:unhideWhenUsed="1"/>
     <w:lsdException w:name="Balloon Text" w:semiHidden="1" w:unhideWhenUsed="1"/>
     <w:lsdException w:name="Table Theme" w:semiHidden="1" w:unhideWhenUsed="1"/>
     <w:lsdException w:name="Placeholder Text" w:semiHidden="1" w:uiPriority="99"/>

</xml_diff>